<commit_message>
Make proof of word concept with whole song
</commit_message>
<xml_diff>
--- a/test.docx
+++ b/test.docx
@@ -3,13 +3,324 @@
 <w:document xmlns:wpc="http://schemas.microsoft.com/office/word/2010/wordprocessingCanvas" xmlns:mo="http://schemas.microsoft.com/office/mac/office/2008/main" xmlns:mc="http://schemas.openxmlformats.org/markup-compatibility/2006" xmlns:mv="urn:schemas-microsoft-com:mac:vml" xmlns:o="urn:schemas-microsoft-com:office:office" xmlns:r="http://schemas.openxmlformats.org/officeDocument/2006/relationships" xmlns:m="http://schemas.openxmlformats.org/officeDocument/2006/math" xmlns:v="urn:schemas-microsoft-com:vml" xmlns:wp14="http://schemas.microsoft.com/office/word/2010/wordprocessingDrawing" xmlns:wp="http://schemas.openxmlformats.org/drawingml/2006/wordprocessingDrawing" xmlns:w10="urn:schemas-microsoft-com:office:word" xmlns:w="http://schemas.openxmlformats.org/wordprocessingml/2006/main" xmlns:w14="http://schemas.microsoft.com/office/word/2010/wordml" xmlns:wpg="http://schemas.microsoft.com/office/word/2010/wordprocessingGroup" xmlns:wpi="http://schemas.microsoft.com/office/word/2010/wordprocessingInk" xmlns:wne="http://schemas.microsoft.com/office/word/2006/wordml" xmlns:wps="http://schemas.microsoft.com/office/word/2010/wordprocessingShape" mc:Ignorable="w14 wp14">
   <w:body>
     <w:p>
+      <w:pPr>
+        <w:pStyle w:val="Heading1"/>
+      </w:pPr>
       <w:r>
-        <w:t>Oceans (Where Feet May Fail) (Reloaded) (audio)</w:t>
+        <w:t>832. Jezus overwinnaar (bonustrack)</w:t>
+      </w:r>
+    </w:p>
+    <w:p>
+      <w:pPr>
+        <w:pStyle w:val="Heading2"/>
+      </w:pPr>
+      <w:r>
+        <w:t>Liedje van Stichting Opwekking</w:t>
       </w:r>
     </w:p>
     <w:p>
       <w:r>
-        <w:t>Liedje van Hillsong United</w:t>
+        <w:t>Waar U verschijnt wordt alles nieuw</w:t>
+      </w:r>
+    </w:p>
+    <w:p>
+      <w:r>
+        <w:t>Want U bevrijdt en geeft leven</w:t>
+      </w:r>
+    </w:p>
+    <w:p>
+      <w:r>
+        <w:t>Elke storm verstilt</w:t>
+      </w:r>
+    </w:p>
+    <w:p>
+      <w:r>
+        <w:t>Door de klank van Uw stem</w:t>
+      </w:r>
+    </w:p>
+    <w:p>
+      <w:r>
+        <w:t>Alles buigt voor Koning Jezus</w:t>
+      </w:r>
+    </w:p>
+    <w:p>
+      <w:r>
+        <w:t>U bent de held die voor ons strijdt</w:t>
+      </w:r>
+    </w:p>
+    <w:p>
+      <w:r>
+        <w:t>U baant de weg van overwinning</w:t>
+      </w:r>
+    </w:p>
+    <w:p>
+      <w:r>
+        <w:t>Elke vijand vlucht en ieder bolwerk valt neer</w:t>
+      </w:r>
+    </w:p>
+    <w:p>
+      <w:r>
+        <w:t>Naam boven alle namen, Hoogste Heer</w:t>
+      </w:r>
+    </w:p>
+    <w:p>
+      <w:r>
+        <w:t>Voor eeuwig is Uw heerschappij</w:t>
+      </w:r>
+    </w:p>
+    <w:p>
+      <w:r>
+        <w:t>Uw troon staat onwankelbaar</w:t>
+      </w:r>
+    </w:p>
+    <w:p>
+      <w:r>
+        <w:t>Ongeevenaarde kracht</w:t>
+      </w:r>
+    </w:p>
+    <w:p>
+      <w:r>
+        <w:t>Ligt in Uw grote naam</w:t>
+      </w:r>
+    </w:p>
+    <w:p>
+      <w:r>
+        <w:t>Jezus Overwinnaar</w:t>
+      </w:r>
+    </w:p>
+    <w:p>
+      <w:r>
+        <w:t>De duisternis licht op door U</w:t>
+      </w:r>
+    </w:p>
+    <w:p>
+      <w:r>
+        <w:t>De duivel is door U verslagen</w:t>
+      </w:r>
+    </w:p>
+    <w:p>
+      <w:r>
+        <w:t>Dood waar is je macht?</w:t>
+      </w:r>
+    </w:p>
+    <w:p>
+      <w:r>
+        <w:t>Waar is je prikkel gebleven?</w:t>
+      </w:r>
+    </w:p>
+    <w:p>
+      <w:r>
+        <w:t>Jezus leeft en ik zal leven!</w:t>
+      </w:r>
+    </w:p>
+    <w:p>
+      <w:r>
+        <w:t>De schepping knielt in diepst ontzag</w:t>
+      </w:r>
+    </w:p>
+    <w:p>
+      <w:r>
+        <w:t>De hemel juicht voor onze Koning</w:t>
+      </w:r>
+    </w:p>
+    <w:p>
+      <w:r>
+        <w:t>En de machten van de hel</w:t>
+      </w:r>
+    </w:p>
+    <w:p>
+      <w:r>
+        <w:t>Weten wie er regeert</w:t>
+      </w:r>
+    </w:p>
+    <w:p>
+      <w:r>
+        <w:t>Naam boven alle namen, Hoogste Heer</w:t>
+      </w:r>
+    </w:p>
+    <w:p>
+      <w:r>
+        <w:t>Voor eeuwig is Uw heerschappij</w:t>
+      </w:r>
+    </w:p>
+    <w:p>
+      <w:r>
+        <w:t>Uw troon staat onwankelbaar</w:t>
+      </w:r>
+    </w:p>
+    <w:p>
+      <w:r>
+        <w:t>Ongeevenaarde kracht</w:t>
+      </w:r>
+    </w:p>
+    <w:p>
+      <w:r>
+        <w:t>Ligt in Uw grote naam</w:t>
+      </w:r>
+    </w:p>
+    <w:p>
+      <w:r>
+        <w:t>Jezus Overwinnaar</w:t>
+      </w:r>
+    </w:p>
+    <w:p>
+      <w:r>
+        <w:t>Voor eeuwig is Uw heerschappij</w:t>
+      </w:r>
+    </w:p>
+    <w:p>
+      <w:r>
+        <w:t>Uw troon staat onwankelbaar</w:t>
+      </w:r>
+    </w:p>
+    <w:p>
+      <w:r>
+        <w:t>Ongeevenaarde kracht</w:t>
+      </w:r>
+    </w:p>
+    <w:p>
+      <w:r>
+        <w:t>Ligt in Uw grote naam</w:t>
+      </w:r>
+    </w:p>
+    <w:p>
+      <w:r>
+        <w:t>Jezus Overwinnaar</w:t>
+      </w:r>
+    </w:p>
+    <w:p>
+      <w:r>
+        <w:t>Mmm-mmm-mmm</w:t>
+      </w:r>
+    </w:p>
+    <w:p>
+      <w:r>
+        <w:t>Naam boven alle namen</w:t>
+      </w:r>
+    </w:p>
+    <w:p>
+      <w:r>
+        <w:t>Naam boven alle namen</w:t>
+      </w:r>
+    </w:p>
+    <w:p>
+      <w:r>
+        <w:t>Naam boven alle namen</w:t>
+      </w:r>
+    </w:p>
+    <w:p>
+      <w:r>
+        <w:t>Naam boven alle namen</w:t>
+      </w:r>
+    </w:p>
+    <w:p>
+      <w:r>
+        <w:t>Naam boven alle namen (mmm-mmm-mmm)</w:t>
+      </w:r>
+    </w:p>
+    <w:p>
+      <w:r>
+        <w:t>Naam boven alle namen (namen)</w:t>
+      </w:r>
+    </w:p>
+    <w:p>
+      <w:r>
+        <w:t>Naam boven alle namen (Jezus)</w:t>
+      </w:r>
+    </w:p>
+    <w:p>
+      <w:r>
+        <w:t>Naam boven alle namen (Jezus)</w:t>
+      </w:r>
+    </w:p>
+    <w:p>
+      <w:r>
+        <w:t>Naam boven alle namen</w:t>
+      </w:r>
+    </w:p>
+    <w:p>
+      <w:r>
+        <w:t>Naam boven alle namen</w:t>
+      </w:r>
+    </w:p>
+    <w:p>
+      <w:r>
+        <w:t>Naam boven alle namen</w:t>
+      </w:r>
+    </w:p>
+    <w:p>
+      <w:r>
+        <w:t>Voor eeuwig is Uw heerschappij</w:t>
+      </w:r>
+    </w:p>
+    <w:p>
+      <w:r>
+        <w:t>Uw troon staat onwankelbaar</w:t>
+      </w:r>
+    </w:p>
+    <w:p>
+      <w:r>
+        <w:t>Ongeevenaarde kracht</w:t>
+      </w:r>
+    </w:p>
+    <w:p>
+      <w:r>
+        <w:t>Ligt in Uw grote naam</w:t>
+      </w:r>
+    </w:p>
+    <w:p>
+      <w:r>
+        <w:t>Jezus Overwinnaar</w:t>
+      </w:r>
+    </w:p>
+    <w:p>
+      <w:r>
+        <w:t>Voor eeuwig is Uw heerschappij</w:t>
+      </w:r>
+    </w:p>
+    <w:p>
+      <w:r>
+        <w:t>Uw troon staat onwankelbaar</w:t>
+      </w:r>
+    </w:p>
+    <w:p>
+      <w:r>
+        <w:t>Ongeevenaarde kracht</w:t>
+      </w:r>
+    </w:p>
+    <w:p>
+      <w:r>
+        <w:t>Ligt in Uw grote naam</w:t>
+      </w:r>
+    </w:p>
+    <w:p>
+      <w:r>
+        <w:t>Jezus Overwinnaar</w:t>
+      </w:r>
+    </w:p>
+    <w:p>
+      <w:r>
+        <w:t>Ongeevenaarde kracht</w:t>
+      </w:r>
+    </w:p>
+    <w:p>
+      <w:r>
+        <w:t>Ligt in Uw grote naam</w:t>
+      </w:r>
+    </w:p>
+    <w:p>
+      <w:r>
+        <w:t>Jezus Overwinnaar</w:t>
+      </w:r>
+    </w:p>
+    <w:p>
+      <w:r>
+        <w:t>U bent Jezus Overwinnaar</w:t>
+      </w:r>
+    </w:p>
+    <w:p>
+      <w:r>
+        <w:t>U bent Jezus Overwinnaar</w:t>
       </w:r>
     </w:p>
     <w:sectPr>

</xml_diff>

<commit_message>
Catch cookie button error
</commit_message>
<xml_diff>
--- a/test.docx
+++ b/test.docx
@@ -7,7 +7,7 @@
         <w:pStyle w:val="Heading1"/>
       </w:pPr>
       <w:r>
-        <w:t>832. Jezus overwinnaar (bonustrack)</w:t>
+        <w:t>The Blessing</w:t>
       </w:r>
     </w:p>
     <w:p>
@@ -15,312 +15,317 @@
         <w:pStyle w:val="Heading2"/>
       </w:pPr>
       <w:r>
-        <w:t>Liedje van Stichting Opwekking</w:t>
+        <w:t>Liedje van Elevation Worship</w:t>
       </w:r>
     </w:p>
     <w:p>
       <w:r>
-        <w:t>Waar U verschijnt wordt alles nieuw</w:t>
+        <w:t>The Lord bless you and keep you</w:t>
       </w:r>
     </w:p>
     <w:p>
       <w:r>
-        <w:t>Want U bevrijdt en geeft leven</w:t>
+        <w:t>Make His face shine upon you and be gracious to you</w:t>
       </w:r>
     </w:p>
     <w:p>
       <w:r>
-        <w:t>Elke storm verstilt</w:t>
+        <w:t>The Lord turn His face toward you</w:t>
       </w:r>
     </w:p>
     <w:p>
       <w:r>
-        <w:t>Door de klank van Uw stem</w:t>
+        <w:t>And give you peace</w:t>
       </w:r>
     </w:p>
     <w:p>
       <w:r>
-        <w:t>Alles buigt voor Koning Jezus</w:t>
+        <w:t>The Lord bless you and keep you</w:t>
       </w:r>
     </w:p>
     <w:p>
       <w:r>
-        <w:t>U bent de held die voor ons strijdt</w:t>
+        <w:t>Make His face shine upon you and be gracious to you</w:t>
       </w:r>
     </w:p>
     <w:p>
       <w:r>
-        <w:t>U baant de weg van overwinning</w:t>
+        <w:t>The Lord turn His face toward you</w:t>
       </w:r>
     </w:p>
     <w:p>
       <w:r>
-        <w:t>Elke vijand vlucht en ieder bolwerk valt neer</w:t>
+        <w:t>And give you peace</w:t>
       </w:r>
     </w:p>
     <w:p>
       <w:r>
-        <w:t>Naam boven alle namen, Hoogste Heer</w:t>
+        <w:t>Amen, amen, amen</w:t>
       </w:r>
     </w:p>
     <w:p>
       <w:r>
-        <w:t>Voor eeuwig is Uw heerschappij</w:t>
+        <w:t>Amen, amen, amen</w:t>
       </w:r>
     </w:p>
     <w:p>
       <w:r>
-        <w:t>Uw troon staat onwankelbaar</w:t>
+        <w:t>The Lord bless you and keep you</w:t>
       </w:r>
     </w:p>
     <w:p>
       <w:r>
-        <w:t>Ongeevenaarde kracht</w:t>
+        <w:t>Make His face shine upon you and be gracious to you</w:t>
       </w:r>
     </w:p>
     <w:p>
       <w:r>
-        <w:t>Ligt in Uw grote naam</w:t>
+        <w:t>The Lord turn His face toward you</w:t>
       </w:r>
     </w:p>
     <w:p>
       <w:r>
-        <w:t>Jezus Overwinnaar</w:t>
+        <w:t>And give you peace</w:t>
       </w:r>
     </w:p>
     <w:p>
       <w:r>
-        <w:t>De duisternis licht op door U</w:t>
+        <w:t>Amen, amen, amen</w:t>
       </w:r>
     </w:p>
     <w:p>
       <w:r>
-        <w:t>De duivel is door U verslagen</w:t>
+        <w:t>Amen, amen, amen</w:t>
       </w:r>
     </w:p>
     <w:p>
       <w:r>
-        <w:t>Dood waar is je macht?</w:t>
+        <w:t>Amen, amen, amen</w:t>
       </w:r>
     </w:p>
     <w:p>
       <w:r>
-        <w:t>Waar is je prikkel gebleven?</w:t>
+        <w:t>Amen, amen, amen</w:t>
       </w:r>
     </w:p>
     <w:p>
       <w:r>
-        <w:t>Jezus leeft en ik zal leven!</w:t>
+        <w:t>May His favor be upon you</w:t>
       </w:r>
     </w:p>
     <w:p>
       <w:r>
-        <w:t>De schepping knielt in diepst ontzag</w:t>
+        <w:t>And a thousand generations</w:t>
       </w:r>
     </w:p>
     <w:p>
       <w:r>
-        <w:t>De hemel juicht voor onze Koning</w:t>
+        <w:t>And your family and your children</w:t>
       </w:r>
     </w:p>
     <w:p>
       <w:r>
-        <w:t>En de machten van de hel</w:t>
+        <w:t>And their children, and their children</w:t>
       </w:r>
     </w:p>
     <w:p>
       <w:r>
-        <w:t>Weten wie er regeert</w:t>
+        <w:t>May His favor be upon you</w:t>
       </w:r>
     </w:p>
     <w:p>
       <w:r>
-        <w:t>Naam boven alle namen, Hoogste Heer</w:t>
+        <w:t>And a thousand generations</w:t>
       </w:r>
     </w:p>
     <w:p>
       <w:r>
-        <w:t>Voor eeuwig is Uw heerschappij</w:t>
+        <w:t>And your family and your children</w:t>
       </w:r>
     </w:p>
     <w:p>
       <w:r>
-        <w:t>Uw troon staat onwankelbaar</w:t>
+        <w:t>And their children, and their children</w:t>
       </w:r>
     </w:p>
     <w:p>
       <w:r>
-        <w:t>Ongeevenaarde kracht</w:t>
+        <w:t>May His favor be upon you</w:t>
       </w:r>
     </w:p>
     <w:p>
       <w:r>
-        <w:t>Ligt in Uw grote naam</w:t>
+        <w:t>And a thousand generations</w:t>
       </w:r>
     </w:p>
     <w:p>
       <w:r>
-        <w:t>Jezus Overwinnaar</w:t>
+        <w:t>And your family and your children</w:t>
       </w:r>
     </w:p>
     <w:p>
       <w:r>
-        <w:t>Voor eeuwig is Uw heerschappij</w:t>
+        <w:t>And their children, and their children</w:t>
       </w:r>
     </w:p>
     <w:p>
       <w:r>
-        <w:t>Uw troon staat onwankelbaar</w:t>
+        <w:t>May His favor be upon you</w:t>
       </w:r>
     </w:p>
     <w:p>
       <w:r>
-        <w:t>Ongeevenaarde kracht</w:t>
+        <w:t>And a thousand generations</w:t>
       </w:r>
     </w:p>
     <w:p>
       <w:r>
-        <w:t>Ligt in Uw grote naam</w:t>
+        <w:t>And your family and your children</w:t>
       </w:r>
     </w:p>
     <w:p>
       <w:r>
-        <w:t>Jezus Overwinnaar</w:t>
+        <w:t>And their children, and their children</w:t>
       </w:r>
     </w:p>
     <w:p>
       <w:r>
-        <w:t>Mmm-mmm-mmm</w:t>
+        <w:t>May His presence go before you</w:t>
       </w:r>
     </w:p>
     <w:p>
       <w:r>
-        <w:t>Naam boven alle namen</w:t>
+        <w:t>And behind you, and beside you</w:t>
       </w:r>
     </w:p>
     <w:p>
       <w:r>
-        <w:t>Naam boven alle namen</w:t>
+        <w:t>All around you, and within you</w:t>
       </w:r>
     </w:p>
     <w:p>
       <w:r>
-        <w:t>Naam boven alle namen</w:t>
+        <w:t>He is with you, he is with you</w:t>
       </w:r>
     </w:p>
     <w:p>
       <w:r>
-        <w:t>Naam boven alle namen</w:t>
+        <w:t>In the morning, in the evening</w:t>
       </w:r>
     </w:p>
     <w:p>
       <w:r>
-        <w:t>Naam boven alle namen (mmm-mmm-mmm)</w:t>
+        <w:t>In your coming, and your going</w:t>
       </w:r>
     </w:p>
     <w:p>
       <w:r>
-        <w:t>Naam boven alle namen (namen)</w:t>
+        <w:t>In your weeping, and rejoicing</w:t>
       </w:r>
     </w:p>
     <w:p>
       <w:r>
-        <w:t>Naam boven alle namen (Jezus)</w:t>
+        <w:t>He is for you, he is for you</w:t>
       </w:r>
     </w:p>
     <w:p>
       <w:r>
-        <w:t>Naam boven alle namen (Jezus)</w:t>
+        <w:t>He is for you, he is for you</w:t>
       </w:r>
     </w:p>
     <w:p>
       <w:r>
-        <w:t>Naam boven alle namen</w:t>
+        <w:t>He is for you, he is for you</w:t>
       </w:r>
     </w:p>
     <w:p>
       <w:r>
-        <w:t>Naam boven alle namen</w:t>
+        <w:t>He is for you, he is for you</w:t>
       </w:r>
     </w:p>
     <w:p>
       <w:r>
-        <w:t>Naam boven alle namen</w:t>
+        <w:t>(Amen, amen)</w:t>
       </w:r>
     </w:p>
     <w:p>
       <w:r>
-        <w:t>Voor eeuwig is Uw heerschappij</w:t>
+        <w:t>Amen, amen, amen</w:t>
       </w:r>
     </w:p>
     <w:p>
       <w:r>
-        <w:t>Uw troon staat onwankelbaar</w:t>
+        <w:t>Amen, amen, amen</w:t>
       </w:r>
     </w:p>
     <w:p>
       <w:r>
-        <w:t>Ongeevenaarde kracht</w:t>
+        <w:t>May His favor be upon you</w:t>
       </w:r>
     </w:p>
     <w:p>
       <w:r>
-        <w:t>Ligt in Uw grote naam</w:t>
+        <w:t>And a thousand generations</w:t>
       </w:r>
     </w:p>
     <w:p>
       <w:r>
-        <w:t>Jezus Overwinnaar</w:t>
+        <w:t>And your family and your children</w:t>
       </w:r>
     </w:p>
     <w:p>
       <w:r>
-        <w:t>Voor eeuwig is Uw heerschappij</w:t>
+        <w:t>And their children, and their children</w:t>
       </w:r>
     </w:p>
     <w:p>
       <w:r>
-        <w:t>Uw troon staat onwankelbaar</w:t>
+        <w:t>May His presence go before you</w:t>
       </w:r>
     </w:p>
     <w:p>
       <w:r>
-        <w:t>Ongeevenaarde kracht</w:t>
+        <w:t>And behind you, and beside you</w:t>
       </w:r>
     </w:p>
     <w:p>
       <w:r>
-        <w:t>Ligt in Uw grote naam</w:t>
+        <w:t>All around you, and within you</w:t>
       </w:r>
     </w:p>
     <w:p>
       <w:r>
-        <w:t>Jezus Overwinnaar</w:t>
+        <w:t>He is with you, he is with you</w:t>
       </w:r>
     </w:p>
     <w:p>
       <w:r>
-        <w:t>Ongeevenaarde kracht</w:t>
+        <w:t>In the morning, in the evening</w:t>
       </w:r>
     </w:p>
     <w:p>
       <w:r>
-        <w:t>Ligt in Uw grote naam</w:t>
+        <w:t>In your coming, and your going</w:t>
       </w:r>
     </w:p>
     <w:p>
       <w:r>
-        <w:t>Jezus Overwinnaar</w:t>
+        <w:t>In your weeping, and rejoicing</w:t>
       </w:r>
     </w:p>
     <w:p>
       <w:r>
-        <w:t>U bent Jezus Overwinnaar</w:t>
+        <w:t>He is for you, He is for you</w:t>
       </w:r>
     </w:p>
     <w:p>
       <w:r>
-        <w:t>U bent Jezus Overwinnaar</w:t>
+        <w:t>Ohh</w:t>
+      </w:r>
+    </w:p>
+    <w:p>
+      <w:r>
+        <w:t>He is for you (ohh)</w:t>
       </w:r>
     </w:p>
     <w:sectPr>

</xml_diff>

<commit_message>
Fix adding lines with line.text
</commit_message>
<xml_diff>
--- a/test.docx
+++ b/test.docx
@@ -7,7 +7,7 @@
         <w:pStyle w:val="Heading1"/>
       </w:pPr>
       <w:r>
-        <w:t>The Blessing</w:t>
+        <w:t>Bohemian Rhapsody</w:t>
       </w:r>
     </w:p>
     <w:p>
@@ -15,317 +15,252 @@
         <w:pStyle w:val="Heading2"/>
       </w:pPr>
       <w:r>
-        <w:t>Liedje van Elevation Worship</w:t>
+        <w:t>Liedje van Queen</w:t>
       </w:r>
     </w:p>
     <w:p>
       <w:r>
-        <w:t>The Lord bless you and keep you</w:t>
+        <w:t>Is this the real life? Is this just fantasy?</w:t>
       </w:r>
     </w:p>
     <w:p>
       <w:r>
-        <w:t>Make His face shine upon you and be gracious to you</w:t>
+        <w:t>Caught in a landslide, no escape from reality</w:t>
       </w:r>
     </w:p>
     <w:p>
       <w:r>
-        <w:t>The Lord turn His face toward you</w:t>
+        <w:t>Open your eyes, look up to the skies and see</w:t>
       </w:r>
     </w:p>
     <w:p>
       <w:r>
-        <w:t>And give you peace</w:t>
+        <w:t>I'm just a poor boy, I need no sympathy</w:t>
       </w:r>
     </w:p>
     <w:p>
       <w:r>
-        <w:t>The Lord bless you and keep you</w:t>
+        <w:t>Because I'm easy come, easy go, little high, little low</w:t>
       </w:r>
     </w:p>
     <w:p>
       <w:r>
-        <w:t>Make His face shine upon you and be gracious to you</w:t>
+        <w:t>Any way the wind blows doesn't really matter to me, to me</w:t>
       </w:r>
     </w:p>
     <w:p>
       <w:r>
-        <w:t>The Lord turn His face toward you</w:t>
+        <w:t>Mama, just killed a man</w:t>
       </w:r>
     </w:p>
     <w:p>
       <w:r>
-        <w:t>And give you peace</w:t>
+        <w:t>Put a gun against his head, pulled my trigger, now he's dead</w:t>
       </w:r>
     </w:p>
     <w:p>
       <w:r>
-        <w:t>Amen, amen, amen</w:t>
+        <w:t>Mama, life had just begun</w:t>
       </w:r>
     </w:p>
     <w:p>
       <w:r>
-        <w:t>Amen, amen, amen</w:t>
+        <w:t>But now I've gone and thrown it all away</w:t>
       </w:r>
     </w:p>
     <w:p>
       <w:r>
-        <w:t>The Lord bless you and keep you</w:t>
+        <w:t>Mama, ooh, didn't mean to make you cry</w:t>
       </w:r>
     </w:p>
     <w:p>
       <w:r>
-        <w:t>Make His face shine upon you and be gracious to you</w:t>
+        <w:t>If I'm not back again this time tomorrow</w:t>
       </w:r>
     </w:p>
     <w:p>
       <w:r>
-        <w:t>The Lord turn His face toward you</w:t>
+        <w:t>Carry on, carry on as if nothing really matters</w:t>
       </w:r>
     </w:p>
     <w:p>
       <w:r>
-        <w:t>And give you peace</w:t>
+        <w:t>Too late, my time has come</w:t>
       </w:r>
     </w:p>
     <w:p>
       <w:r>
-        <w:t>Amen, amen, amen</w:t>
+        <w:t>Sends shivers down my spine, body's aching all the time</w:t>
       </w:r>
     </w:p>
     <w:p>
       <w:r>
-        <w:t>Amen, amen, amen</w:t>
+        <w:t>Goodbye, everybody, I've got to go</w:t>
       </w:r>
     </w:p>
     <w:p>
       <w:r>
-        <w:t>Amen, amen, amen</w:t>
+        <w:t>Gotta leave you all behind and face the truth</w:t>
       </w:r>
     </w:p>
     <w:p>
       <w:r>
-        <w:t>Amen, amen, amen</w:t>
+        <w:t>Mama, ooh (any way the wind blows)</w:t>
       </w:r>
     </w:p>
     <w:p>
       <w:r>
-        <w:t>May His favor be upon you</w:t>
+        <w:t>I don't wanna die</w:t>
       </w:r>
     </w:p>
     <w:p>
       <w:r>
-        <w:t>And a thousand generations</w:t>
+        <w:t>I sometimes wish I'd never been born at all</w:t>
       </w:r>
     </w:p>
     <w:p>
       <w:r>
-        <w:t>And your family and your children</w:t>
+        <w:t>I see a little silhouetto of a man</w:t>
       </w:r>
     </w:p>
     <w:p>
       <w:r>
-        <w:t>And their children, and their children</w:t>
+        <w:t>Scaramouche, Scaramouche, will you do the Fandango?</w:t>
       </w:r>
     </w:p>
     <w:p>
       <w:r>
-        <w:t>May His favor be upon you</w:t>
+        <w:t>Thunderbolt and lightning, very, very frightening me</w:t>
       </w:r>
     </w:p>
     <w:p>
       <w:r>
-        <w:t>And a thousand generations</w:t>
+        <w:t>(Galileo) Galileo, (Galileo) Galileo, Galileo Figaro, magnifico</w:t>
       </w:r>
     </w:p>
     <w:p>
       <w:r>
-        <w:t>And your family and your children</w:t>
+        <w:t>But I'm just a poor boy, nobody loves me</w:t>
       </w:r>
     </w:p>
     <w:p>
       <w:r>
-        <w:t>And their children, and their children</w:t>
+        <w:t>He's just a poor boy from a poor family</w:t>
       </w:r>
     </w:p>
     <w:p>
       <w:r>
-        <w:t>May His favor be upon you</w:t>
+        <w:t>Spare him his life from this monstrosity</w:t>
       </w:r>
     </w:p>
     <w:p>
       <w:r>
-        <w:t>And a thousand generations</w:t>
+        <w:t>Easy come, easy go, will you let me go?</w:t>
       </w:r>
     </w:p>
     <w:p>
       <w:r>
-        <w:t>And your family and your children</w:t>
+        <w:t>بِسْمِ ٱللَّٰهِ</w:t>
       </w:r>
     </w:p>
     <w:p>
       <w:r>
-        <w:t>And their children, and their children</w:t>
+        <w:t>No, we will not let you go (let him go)</w:t>
       </w:r>
     </w:p>
     <w:p>
       <w:r>
-        <w:t>May His favor be upon you</w:t>
+        <w:t>بِسْمِ ٱللَّٰهِ</w:t>
       </w:r>
     </w:p>
     <w:p>
       <w:r>
-        <w:t>And a thousand generations</w:t>
+        <w:t>We will not let you go (let him go)</w:t>
       </w:r>
     </w:p>
     <w:p>
       <w:r>
-        <w:t>And your family and your children</w:t>
+        <w:t>بِسْمِ ٱللَّٰهِ</w:t>
       </w:r>
     </w:p>
     <w:p>
       <w:r>
-        <w:t>And their children, and their children</w:t>
+        <w:t>We will not let you go (let me go)</w:t>
       </w:r>
     </w:p>
     <w:p>
       <w:r>
-        <w:t>May His presence go before you</w:t>
+        <w:t>Will not let you go (let me go)</w:t>
       </w:r>
     </w:p>
     <w:p>
       <w:r>
-        <w:t>And behind you, and beside you</w:t>
+        <w:t>Never, never, never, never let me go</w:t>
       </w:r>
     </w:p>
     <w:p>
       <w:r>
-        <w:t>All around you, and within you</w:t>
+        <w:t>No, no, no, no, no, no, no</w:t>
       </w:r>
     </w:p>
     <w:p>
       <w:r>
-        <w:t>He is with you, he is with you</w:t>
+        <w:t>Oh, mamma mia, mamma mia</w:t>
       </w:r>
     </w:p>
     <w:p>
       <w:r>
-        <w:t>In the morning, in the evening</w:t>
+        <w:t>Mamma mia, let me go</w:t>
       </w:r>
     </w:p>
     <w:p>
       <w:r>
-        <w:t>In your coming, and your going</w:t>
+        <w:t>Beelzebub has a devil put aside for me, for me, for me</w:t>
       </w:r>
     </w:p>
     <w:p>
       <w:r>
-        <w:t>In your weeping, and rejoicing</w:t>
+        <w:t>So you think you can stone me and spit in my eye?</w:t>
       </w:r>
     </w:p>
     <w:p>
       <w:r>
-        <w:t>He is for you, he is for you</w:t>
+        <w:t>So you think you can love me and leave me to die?</w:t>
       </w:r>
     </w:p>
     <w:p>
       <w:r>
-        <w:t>He is for you, he is for you</w:t>
+        <w:t>Oh, baby, can't do this to me, baby</w:t>
       </w:r>
     </w:p>
     <w:p>
       <w:r>
-        <w:t>He is for you, he is for you</w:t>
+        <w:t>Just gotta get out, just gotta get right outta here</w:t>
       </w:r>
     </w:p>
     <w:p>
       <w:r>
-        <w:t>He is for you, he is for you</w:t>
+        <w:t>Ooh</w:t>
       </w:r>
     </w:p>
     <w:p>
       <w:r>
-        <w:t>(Amen, amen)</w:t>
+        <w:t>Ooh, yeah, ooh, yeah</w:t>
       </w:r>
     </w:p>
     <w:p>
       <w:r>
-        <w:t>Amen, amen, amen</w:t>
+        <w:t>Nothing really matters, anyone can see</w:t>
       </w:r>
     </w:p>
     <w:p>
       <w:r>
-        <w:t>Amen, amen, amen</w:t>
+        <w:t>Nothing really matters</w:t>
       </w:r>
     </w:p>
     <w:p>
       <w:r>
-        <w:t>May His favor be upon you</w:t>
-      </w:r>
-    </w:p>
-    <w:p>
-      <w:r>
-        <w:t>And a thousand generations</w:t>
-      </w:r>
-    </w:p>
-    <w:p>
-      <w:r>
-        <w:t>And your family and your children</w:t>
-      </w:r>
-    </w:p>
-    <w:p>
-      <w:r>
-        <w:t>And their children, and their children</w:t>
-      </w:r>
-    </w:p>
-    <w:p>
-      <w:r>
-        <w:t>May His presence go before you</w:t>
-      </w:r>
-    </w:p>
-    <w:p>
-      <w:r>
-        <w:t>And behind you, and beside you</w:t>
-      </w:r>
-    </w:p>
-    <w:p>
-      <w:r>
-        <w:t>All around you, and within you</w:t>
-      </w:r>
-    </w:p>
-    <w:p>
-      <w:r>
-        <w:t>He is with you, he is with you</w:t>
-      </w:r>
-    </w:p>
-    <w:p>
-      <w:r>
-        <w:t>In the morning, in the evening</w:t>
-      </w:r>
-    </w:p>
-    <w:p>
-      <w:r>
-        <w:t>In your coming, and your going</w:t>
-      </w:r>
-    </w:p>
-    <w:p>
-      <w:r>
-        <w:t>In your weeping, and rejoicing</w:t>
-      </w:r>
-    </w:p>
-    <w:p>
-      <w:r>
-        <w:t>He is for you, He is for you</w:t>
-      </w:r>
-    </w:p>
-    <w:p>
-      <w:r>
-        <w:t>Ohh</w:t>
-      </w:r>
-    </w:p>
-    <w:p>
-      <w:r>
-        <w:t>He is for you (ohh)</w:t>
+        <w:t>Nothing really matters to me</w:t>
       </w:r>
     </w:p>
     <w:sectPr>

</xml_diff>

<commit_message>
Make multiple songs from clipboard work
</commit_message>
<xml_diff>
--- a/test.docx
+++ b/test.docx
@@ -7,260 +7,1496 @@
         <w:pStyle w:val="Heading1"/>
       </w:pPr>
       <w:r>
-        <w:t>Bohemian Rhapsody</w:t>
+        <w:t>Oceans (Where Feet May Fail) (Reloaded) (audio)</w:t>
+      </w:r>
+    </w:p>
+    <w:p>
+      <w:r>
+        <w:rPr>
+          <w:b/>
+        </w:rPr>
+        <w:t>Liedje van Hillsong United</w:t>
+      </w:r>
+    </w:p>
+    <w:p>
+      <w:r>
+        <w:t>You call me out upon the waters</w:t>
+      </w:r>
+      <w:r>
+        <w:br/>
+      </w:r>
+      <w:r>
+        <w:t>The great unknown where feet may fail</w:t>
+      </w:r>
+      <w:r>
+        <w:br/>
+      </w:r>
+      <w:r>
+        <w:t>And there I find You in the mystery</w:t>
+      </w:r>
+      <w:r>
+        <w:br/>
+      </w:r>
+      <w:r>
+        <w:t>In oceans deep my faith will stand</w:t>
+      </w:r>
+    </w:p>
+    <w:p>
+      <w:r>
+        <w:t>And I will call upon Your Name</w:t>
+      </w:r>
+      <w:r>
+        <w:br/>
+      </w:r>
+      <w:r>
+        <w:t>And keep my eyes above the waves</w:t>
+      </w:r>
+      <w:r>
+        <w:br/>
+      </w:r>
+      <w:r>
+        <w:t>When oceans rise</w:t>
+      </w:r>
+      <w:r>
+        <w:br/>
+      </w:r>
+      <w:r>
+        <w:t>My soul will rest in Your embrace</w:t>
+      </w:r>
+      <w:r>
+        <w:br/>
+      </w:r>
+      <w:r>
+        <w:t>For I am Yours and You are mine</w:t>
+      </w:r>
+    </w:p>
+    <w:p>
+      <w:r>
+        <w:t>Your grace abounds in deepest waters</w:t>
+      </w:r>
+      <w:r>
+        <w:br/>
+      </w:r>
+      <w:r>
+        <w:t>Your sovereign hand will be my guide</w:t>
+      </w:r>
+      <w:r>
+        <w:br/>
+      </w:r>
+      <w:r>
+        <w:t>Where feet may fail and fear surrounds me</w:t>
+      </w:r>
+      <w:r>
+        <w:br/>
+      </w:r>
+      <w:r>
+        <w:t>You've never failed and You won't start now</w:t>
+      </w:r>
+    </w:p>
+    <w:p>
+      <w:r>
+        <w:t>So I will call upon Your Name</w:t>
+      </w:r>
+      <w:r>
+        <w:br/>
+      </w:r>
+      <w:r>
+        <w:t>And keep my eyes above the waves</w:t>
+      </w:r>
+      <w:r>
+        <w:br/>
+      </w:r>
+      <w:r>
+        <w:t>When oceans rise</w:t>
+      </w:r>
+      <w:r>
+        <w:br/>
+      </w:r>
+      <w:r>
+        <w:t>My soul will rest in Your embrace</w:t>
+      </w:r>
+      <w:r>
+        <w:br/>
+      </w:r>
+      <w:r>
+        <w:t>For I am Yours and You are mine, oh</w:t>
+      </w:r>
+    </w:p>
+    <w:p>
+      <w:r>
+        <w:t>And You are mine, oh</w:t>
+      </w:r>
+    </w:p>
+    <w:p>
+      <w:r>
+        <w:t>Spirit lead me where my trust is without borders</w:t>
+      </w:r>
+      <w:r>
+        <w:br/>
+      </w:r>
+      <w:r>
+        <w:t>Let me walk upon the waters</w:t>
+      </w:r>
+      <w:r>
+        <w:br/>
+      </w:r>
+      <w:r>
+        <w:t>Wherever You would call me</w:t>
+      </w:r>
+      <w:r>
+        <w:br/>
+      </w:r>
+      <w:r>
+        <w:t>Take me deeper than my feet could ever wander</w:t>
+      </w:r>
+      <w:r>
+        <w:br/>
+      </w:r>
+      <w:r>
+        <w:t>And my faith will be made stronger</w:t>
+      </w:r>
+      <w:r>
+        <w:br/>
+      </w:r>
+      <w:r>
+        <w:t>In the presence of my Saviour</w:t>
+      </w:r>
+    </w:p>
+    <w:p>
+      <w:r>
+        <w:t>Spirit lead me where my trust is without borders</w:t>
+      </w:r>
+      <w:r>
+        <w:br/>
+      </w:r>
+      <w:r>
+        <w:t>Let me walk upon the waters</w:t>
+      </w:r>
+      <w:r>
+        <w:br/>
+      </w:r>
+      <w:r>
+        <w:t>Wherever You would call me</w:t>
+      </w:r>
+      <w:r>
+        <w:br/>
+      </w:r>
+      <w:r>
+        <w:t>Take me deeper than my feet could ever wander</w:t>
+      </w:r>
+      <w:r>
+        <w:br/>
+      </w:r>
+      <w:r>
+        <w:t>And my faith will be made stronger</w:t>
+      </w:r>
+      <w:r>
+        <w:br/>
+      </w:r>
+      <w:r>
+        <w:t>In the presence of my Saviour</w:t>
+      </w:r>
+    </w:p>
+    <w:p>
+      <w:r>
+        <w:t>Spirit lead me where my trust is without borders</w:t>
+      </w:r>
+      <w:r>
+        <w:br/>
+      </w:r>
+      <w:r>
+        <w:t>Let me walk upon the waters</w:t>
+      </w:r>
+      <w:r>
+        <w:br/>
+      </w:r>
+      <w:r>
+        <w:t>Wherever You would call me</w:t>
+      </w:r>
+      <w:r>
+        <w:br/>
+      </w:r>
+      <w:r>
+        <w:t>Take me deeper than my feet could ever wander</w:t>
+      </w:r>
+      <w:r>
+        <w:br/>
+      </w:r>
+      <w:r>
+        <w:t>And my faith will be made stronger</w:t>
+      </w:r>
+      <w:r>
+        <w:br/>
+      </w:r>
+      <w:r>
+        <w:t>In the presence of my Saviour</w:t>
+      </w:r>
+    </w:p>
+    <w:p>
+      <w:r>
+        <w:t>Spirit lead me where my trust is without borders</w:t>
+      </w:r>
+      <w:r>
+        <w:br/>
+      </w:r>
+      <w:r>
+        <w:t>Let me walk upon the waters</w:t>
+      </w:r>
+      <w:r>
+        <w:br/>
+      </w:r>
+      <w:r>
+        <w:t>Wherever You would call me</w:t>
+      </w:r>
+      <w:r>
+        <w:br/>
+      </w:r>
+      <w:r>
+        <w:t>Take me deeper than my feet could ever wander</w:t>
+      </w:r>
+      <w:r>
+        <w:br/>
+      </w:r>
+      <w:r>
+        <w:t>And my faith will be made stronger</w:t>
+      </w:r>
+      <w:r>
+        <w:br/>
+      </w:r>
+      <w:r>
+        <w:t>In the presence of my Saviour</w:t>
+      </w:r>
+    </w:p>
+    <w:p>
+      <w:r>
+        <w:t>Spirit lead me where my trust is without borders</w:t>
+      </w:r>
+      <w:r>
+        <w:br/>
+      </w:r>
+      <w:r>
+        <w:t>Let me walk upon the waters</w:t>
+      </w:r>
+      <w:r>
+        <w:br/>
+      </w:r>
+      <w:r>
+        <w:t>Wherever You would call me</w:t>
+      </w:r>
+      <w:r>
+        <w:br/>
+      </w:r>
+      <w:r>
+        <w:t>Take me deeper than my feet could ever wander</w:t>
+      </w:r>
+      <w:r>
+        <w:br/>
+      </w:r>
+      <w:r>
+        <w:t>And my faith will be made stronger</w:t>
+      </w:r>
+      <w:r>
+        <w:br/>
+      </w:r>
+      <w:r>
+        <w:t>In the presence of my Saviour</w:t>
+      </w:r>
+    </w:p>
+    <w:p>
+      <w:r>
+        <w:t>Spirit lead me where my trust is without borders</w:t>
+      </w:r>
+      <w:r>
+        <w:br/>
+      </w:r>
+      <w:r>
+        <w:t>Let me walk upon the waters</w:t>
+      </w:r>
+      <w:r>
+        <w:br/>
+      </w:r>
+      <w:r>
+        <w:t>Wherever You would call me</w:t>
+      </w:r>
+      <w:r>
+        <w:br/>
+      </w:r>
+      <w:r>
+        <w:t>Take me deeper than my feet could ever wander</w:t>
+      </w:r>
+      <w:r>
+        <w:br/>
+      </w:r>
+      <w:r>
+        <w:t>And my faith will be made stronger</w:t>
+      </w:r>
+      <w:r>
+        <w:br/>
+      </w:r>
+      <w:r>
+        <w:t>In the presence of my Saviour</w:t>
+      </w:r>
+    </w:p>
+    <w:p>
+      <w:r>
+        <w:t>I will call upon Your Name</w:t>
+      </w:r>
+      <w:r>
+        <w:br/>
+      </w:r>
+      <w:r>
+        <w:t>Keep my eyes above the waves</w:t>
+      </w:r>
+      <w:r>
+        <w:br/>
+      </w:r>
+      <w:r>
+        <w:t>My soul will rest in Your embrace</w:t>
+      </w:r>
+      <w:r>
+        <w:br/>
+      </w:r>
+      <w:r>
+        <w:t>I am Yours and You are mine</w:t>
+      </w:r>
+    </w:p>
+    <w:p>
+      <w:r>
+        <w:br w:type="page"/>
       </w:r>
     </w:p>
     <w:p>
       <w:pPr>
-        <w:pStyle w:val="Heading2"/>
+        <w:pStyle w:val="Heading1"/>
       </w:pPr>
       <w:r>
-        <w:t>Liedje van Queen</w:t>
+        <w:t>Mardy Bum</w:t>
       </w:r>
     </w:p>
     <w:p>
       <w:r>
-        <w:t>Is this the real life? Is this just fantasy?</w:t>
+        <w:rPr>
+          <w:b/>
+        </w:rPr>
+        <w:t>Liedje van Arctic Monkeys</w:t>
       </w:r>
     </w:p>
     <w:p>
       <w:r>
-        <w:t>Caught in a landslide, no escape from reality</w:t>
+        <w:t>Well, now then, mardy bum</w:t>
+      </w:r>
+      <w:r>
+        <w:br/>
+      </w:r>
+      <w:r>
+        <w:t>I've seen your frown and it's like looking down</w:t>
+      </w:r>
+      <w:r>
+        <w:br/>
+      </w:r>
+      <w:r>
+        <w:t>The barrel of a gun</w:t>
+      </w:r>
+      <w:r>
+        <w:br/>
+      </w:r>
+      <w:r>
+        <w:t>And it goes off</w:t>
+      </w:r>
+      <w:r>
+        <w:br/>
+      </w:r>
+      <w:r>
+        <w:t>And out come all these words</w:t>
+      </w:r>
+      <w:r>
+        <w:br/>
+      </w:r>
+      <w:r>
+        <w:t>Oh, there's a very pleasant side to you</w:t>
+      </w:r>
+      <w:r>
+        <w:br/>
+      </w:r>
+      <w:r>
+        <w:t>A side I much prefer</w:t>
       </w:r>
     </w:p>
     <w:p>
       <w:r>
-        <w:t>Open your eyes, look up to the skies and see</w:t>
+        <w:t>It's one that laughs and jokes around</w:t>
+      </w:r>
+      <w:r>
+        <w:br/>
+      </w:r>
+      <w:r>
+        <w:t>Remember cuddles in the kitchen, yeah</w:t>
+      </w:r>
+      <w:r>
+        <w:br/>
+      </w:r>
+      <w:r>
+        <w:t>To get things off the ground</w:t>
+      </w:r>
+      <w:r>
+        <w:br/>
+      </w:r>
+      <w:r>
+        <w:t>And it was up, up and away</w:t>
+      </w:r>
+      <w:r>
+        <w:br/>
+      </w:r>
+      <w:r>
+        <w:t>Oh, but it's right hard to remember that</w:t>
+      </w:r>
+      <w:r>
+        <w:br/>
+      </w:r>
+      <w:r>
+        <w:t>On a day like today</w:t>
+      </w:r>
+      <w:r>
+        <w:br/>
+      </w:r>
+      <w:r>
+        <w:t>When you're all argumentative</w:t>
+      </w:r>
+      <w:r>
+        <w:br/>
+      </w:r>
+      <w:r>
+        <w:t>And you've got the face on</w:t>
       </w:r>
     </w:p>
     <w:p>
       <w:r>
-        <w:t>I'm just a poor boy, I need no sympathy</w:t>
+        <w:t>Well, now then, mardy bum</w:t>
+      </w:r>
+      <w:r>
+        <w:br/>
+      </w:r>
+      <w:r>
+        <w:t>Oh, I'm in trouble again, aren't I?</w:t>
+      </w:r>
+      <w:r>
+        <w:br/>
+      </w:r>
+      <w:r>
+        <w:t>I thought as much</w:t>
+      </w:r>
+      <w:r>
+        <w:br/>
+      </w:r>
+      <w:r>
+        <w:t>'Cause you turned over there</w:t>
+      </w:r>
+      <w:r>
+        <w:br/>
+      </w:r>
+      <w:r>
+        <w:t>Pulling that silent disappointment face</w:t>
+      </w:r>
+      <w:r>
+        <w:br/>
+      </w:r>
+      <w:r>
+        <w:t>The one that I can't bare</w:t>
       </w:r>
     </w:p>
     <w:p>
       <w:r>
-        <w:t>Because I'm easy come, easy go, little high, little low</w:t>
+        <w:t>Well, can't we just laugh and joke around?</w:t>
+      </w:r>
+      <w:r>
+        <w:br/>
+      </w:r>
+      <w:r>
+        <w:t>Remember cuddles in the kitchen, yeah</w:t>
+      </w:r>
+      <w:r>
+        <w:br/>
+      </w:r>
+      <w:r>
+        <w:t>To get things off the ground</w:t>
+      </w:r>
+      <w:r>
+        <w:br/>
+      </w:r>
+      <w:r>
+        <w:t>And it was up, up and away</w:t>
+      </w:r>
+      <w:r>
+        <w:br/>
+      </w:r>
+      <w:r>
+        <w:t>Oh, but it's right hard to remember that</w:t>
+      </w:r>
+      <w:r>
+        <w:br/>
+      </w:r>
+      <w:r>
+        <w:t>On a day like today</w:t>
+      </w:r>
+      <w:r>
+        <w:br/>
+      </w:r>
+      <w:r>
+        <w:t>When you're all argumentative</w:t>
+      </w:r>
+      <w:r>
+        <w:br/>
+      </w:r>
+      <w:r>
+        <w:t>And you've got the face on</w:t>
       </w:r>
     </w:p>
     <w:p>
       <w:r>
-        <w:t>Any way the wind blows doesn't really matter to me, to me</w:t>
+        <w:t>And, yeah, I'm sorry I was late</w:t>
+      </w:r>
+      <w:r>
+        <w:br/>
+      </w:r>
+      <w:r>
+        <w:t>But I missed the train</w:t>
+      </w:r>
+      <w:r>
+        <w:br/>
+      </w:r>
+      <w:r>
+        <w:t>And then the traffic was a state</w:t>
+      </w:r>
+      <w:r>
+        <w:br/>
+      </w:r>
+      <w:r>
+        <w:t>And I can't be arsed to carry on in this debate</w:t>
+      </w:r>
+      <w:r>
+        <w:br/>
+      </w:r>
+      <w:r>
+        <w:t>That reoccurs, oh, when you say I don't care</w:t>
+      </w:r>
+      <w:r>
+        <w:br/>
+      </w:r>
+      <w:r>
+        <w:t>But, of course I do, yeah, I clearly do</w:t>
       </w:r>
     </w:p>
     <w:p>
       <w:r>
-        <w:t>Mama, just killed a man</w:t>
+        <w:t>So laugh and joke around?</w:t>
+      </w:r>
+      <w:r>
+        <w:br/>
+      </w:r>
+      <w:r>
+        <w:t>Remember cuddles in the kitchen, yeah</w:t>
+      </w:r>
+      <w:r>
+        <w:br/>
+      </w:r>
+      <w:r>
+        <w:t>To get things off the ground</w:t>
+      </w:r>
+      <w:r>
+        <w:br/>
+      </w:r>
+      <w:r>
+        <w:t>And it was up, up and away</w:t>
+      </w:r>
+      <w:r>
+        <w:br/>
+      </w:r>
+      <w:r>
+        <w:t>Oh, but it's right hard to remember that</w:t>
+      </w:r>
+      <w:r>
+        <w:br/>
+      </w:r>
+      <w:r>
+        <w:t>On a day like today</w:t>
+      </w:r>
+      <w:r>
+        <w:br/>
+      </w:r>
+      <w:r>
+        <w:t>When you're all argumentative</w:t>
+      </w:r>
+      <w:r>
+        <w:br/>
+      </w:r>
+      <w:r>
+        <w:t>And you've got the face on</w:t>
       </w:r>
     </w:p>
     <w:p>
       <w:r>
-        <w:t>Put a gun against his head, pulled my trigger, now he's dead</w:t>
+        <w:br w:type="page"/>
       </w:r>
     </w:p>
     <w:p>
-      <w:r>
-        <w:t>Mama, life had just begun</w:t>
+      <w:pPr>
+        <w:pStyle w:val="Heading1"/>
+      </w:pPr>
+      <w:r>
+        <w:t>Yellow</w:t>
       </w:r>
     </w:p>
     <w:p>
       <w:r>
-        <w:t>But now I've gone and thrown it all away</w:t>
+        <w:rPr>
+          <w:b/>
+        </w:rPr>
+        <w:t>Liedje van Coldplay</w:t>
       </w:r>
     </w:p>
     <w:p>
       <w:r>
-        <w:t>Mama, ooh, didn't mean to make you cry</w:t>
+        <w:t>Look at the stars</w:t>
+      </w:r>
+      <w:r>
+        <w:br/>
+      </w:r>
+      <w:r>
+        <w:t>Look how they shine for you</w:t>
       </w:r>
     </w:p>
     <w:p>
       <w:r>
-        <w:t>If I'm not back again this time tomorrow</w:t>
+        <w:t>And everything you do</w:t>
       </w:r>
     </w:p>
     <w:p>
       <w:r>
-        <w:t>Carry on, carry on as if nothing really matters</w:t>
+        <w:t>Yeah, they were all yellow</w:t>
       </w:r>
     </w:p>
     <w:p>
       <w:r>
-        <w:t>Too late, my time has come</w:t>
+        <w:t>I came along</w:t>
+      </w:r>
+      <w:r>
+        <w:br/>
+      </w:r>
+      <w:r>
+        <w:t>I wrote a song for you</w:t>
+      </w:r>
+      <w:r>
+        <w:br/>
+      </w:r>
+      <w:r>
+        <w:t>And all the things you do</w:t>
       </w:r>
     </w:p>
     <w:p>
       <w:r>
-        <w:t>Sends shivers down my spine, body's aching all the time</w:t>
+        <w:t>And it was called Yellow</w:t>
       </w:r>
     </w:p>
     <w:p>
       <w:r>
-        <w:t>Goodbye, everybody, I've got to go</w:t>
+        <w:t>So then I took my turn</w:t>
+      </w:r>
+      <w:r>
+        <w:br/>
+      </w:r>
+      <w:r>
+        <w:t>Oh, what a thing to have done</w:t>
+      </w:r>
+      <w:r>
+        <w:br/>
+      </w:r>
+      <w:r>
+        <w:t>And it was all yellow</w:t>
       </w:r>
     </w:p>
     <w:p>
       <w:r>
-        <w:t>Gotta leave you all behind and face the truth</w:t>
+        <w:t>Your skin, oh yeah, your skin and bones</w:t>
+      </w:r>
+      <w:r>
+        <w:br/>
+      </w:r>
+      <w:r>
+        <w:t>Turn into something beautiful</w:t>
+      </w:r>
+      <w:r>
+        <w:br/>
+      </w:r>
+      <w:r>
+        <w:t>And you know, you know I love you so</w:t>
       </w:r>
     </w:p>
     <w:p>
       <w:r>
-        <w:t>Mama, ooh (any way the wind blows)</w:t>
+        <w:t>You know I love you so</w:t>
       </w:r>
     </w:p>
     <w:p>
       <w:r>
-        <w:t>I don't wanna die</w:t>
+        <w:t>I swam across</w:t>
+      </w:r>
+      <w:r>
+        <w:br/>
+      </w:r>
+      <w:r>
+        <w:t>I jumped across for you</w:t>
+      </w:r>
+      <w:r>
+        <w:br/>
+      </w:r>
+      <w:r>
+        <w:t>Oh, what a thing to do</w:t>
+      </w:r>
+      <w:r>
+        <w:br/>
+      </w:r>
+      <w:r>
+        <w:t>'Cause you were all yellow</w:t>
       </w:r>
     </w:p>
     <w:p>
       <w:r>
-        <w:t>I sometimes wish I'd never been born at all</w:t>
+        <w:t>I drew a line</w:t>
+      </w:r>
+      <w:r>
+        <w:br/>
+      </w:r>
+      <w:r>
+        <w:t>I drew a line for you</w:t>
+      </w:r>
+      <w:r>
+        <w:br/>
+      </w:r>
+      <w:r>
+        <w:t>Oh, what a thing to do</w:t>
+      </w:r>
+      <w:r>
+        <w:br/>
+      </w:r>
+      <w:r>
+        <w:t>And it was all yellow</w:t>
       </w:r>
     </w:p>
     <w:p>
       <w:r>
-        <w:t>I see a little silhouetto of a man</w:t>
+        <w:t>And your skin, oh yeah, your skin and bones</w:t>
+      </w:r>
+      <w:r>
+        <w:br/>
+      </w:r>
+      <w:r>
+        <w:t>Turn into something beautiful</w:t>
+      </w:r>
+      <w:r>
+        <w:br/>
+      </w:r>
+      <w:r>
+        <w:t>And you know, for you, I'd bleed myself dry</w:t>
+      </w:r>
+      <w:r>
+        <w:br/>
+      </w:r>
+      <w:r>
+        <w:t>For you, I'd bleed myself dry</w:t>
       </w:r>
     </w:p>
     <w:p>
       <w:r>
-        <w:t>Scaramouche, Scaramouche, will you do the Fandango?</w:t>
+        <w:t>It's true</w:t>
+      </w:r>
+      <w:r>
+        <w:br/>
+      </w:r>
+      <w:r>
+        <w:t>Look how they shine for you</w:t>
+      </w:r>
+      <w:r>
+        <w:br/>
+      </w:r>
+      <w:r>
+        <w:t>Look how they shine for you</w:t>
+      </w:r>
+      <w:r>
+        <w:br/>
+      </w:r>
+      <w:r>
+        <w:t>Look how they shine for</w:t>
+      </w:r>
+      <w:r>
+        <w:br/>
+      </w:r>
+      <w:r>
+        <w:t>Look how they shine for you</w:t>
+      </w:r>
+      <w:r>
+        <w:br/>
+      </w:r>
+      <w:r>
+        <w:t>Look how they shine for you</w:t>
+      </w:r>
+      <w:r>
+        <w:br/>
+      </w:r>
+      <w:r>
+        <w:t>Look how they shine</w:t>
       </w:r>
     </w:p>
     <w:p>
       <w:r>
-        <w:t>Thunderbolt and lightning, very, very frightening me</w:t>
+        <w:t>Look at the stars</w:t>
+      </w:r>
+      <w:r>
+        <w:br/>
+      </w:r>
+      <w:r>
+        <w:t>Look how they shine for you</w:t>
+      </w:r>
+      <w:r>
+        <w:br/>
+      </w:r>
+      <w:r>
+        <w:t>And all the things that you do</w:t>
       </w:r>
     </w:p>
     <w:p>
       <w:r>
-        <w:t>(Galileo) Galileo, (Galileo) Galileo, Galileo Figaro, magnifico</w:t>
+        <w:br w:type="page"/>
       </w:r>
     </w:p>
     <w:p>
-      <w:r>
-        <w:t>But I'm just a poor boy, nobody loves me</w:t>
+      <w:pPr>
+        <w:pStyle w:val="Heading1"/>
+      </w:pPr>
+      <w:r>
+        <w:t>832. Jezus overwinnaar (bonustrack)</w:t>
       </w:r>
     </w:p>
     <w:p>
       <w:r>
-        <w:t>He's just a poor boy from a poor family</w:t>
+        <w:rPr>
+          <w:b/>
+        </w:rPr>
+        <w:t>Liedje van Stichting Opwekking</w:t>
       </w:r>
     </w:p>
     <w:p>
       <w:r>
-        <w:t>Spare him his life from this monstrosity</w:t>
+        <w:t>Waar U verschijnt wordt alles nieuw</w:t>
+      </w:r>
+      <w:r>
+        <w:br/>
+      </w:r>
+      <w:r>
+        <w:t>Want U bevrijdt en geeft leven</w:t>
+      </w:r>
+      <w:r>
+        <w:br/>
+      </w:r>
+      <w:r>
+        <w:t>Elke storm verstilt</w:t>
+      </w:r>
+      <w:r>
+        <w:br/>
+      </w:r>
+      <w:r>
+        <w:t>Door de klank van Uw stem</w:t>
+      </w:r>
+      <w:r>
+        <w:br/>
+      </w:r>
+      <w:r>
+        <w:t>Alles buigt voor Koning Jezus</w:t>
       </w:r>
     </w:p>
     <w:p>
       <w:r>
-        <w:t>Easy come, easy go, will you let me go?</w:t>
+        <w:t>U bent de held die voor ons strijdt</w:t>
+      </w:r>
+      <w:r>
+        <w:br/>
+      </w:r>
+      <w:r>
+        <w:t>U baant de weg van overwinning</w:t>
+      </w:r>
+      <w:r>
+        <w:br/>
+      </w:r>
+      <w:r>
+        <w:t>Elke vijand vlucht en ieder bolwerk valt neer</w:t>
+      </w:r>
+      <w:r>
+        <w:br/>
+      </w:r>
+      <w:r>
+        <w:t>Naam boven alle namen, Hoogste Heer</w:t>
       </w:r>
     </w:p>
     <w:p>
       <w:r>
-        <w:t>بِسْمِ ٱللَّٰهِ</w:t>
+        <w:t>Voor eeuwig is Uw heerschappij</w:t>
+      </w:r>
+      <w:r>
+        <w:br/>
+      </w:r>
+      <w:r>
+        <w:t>Uw troon staat onwankelbaar</w:t>
+      </w:r>
+      <w:r>
+        <w:br/>
+      </w:r>
+      <w:r>
+        <w:t>Ongeevenaarde kracht</w:t>
+      </w:r>
+      <w:r>
+        <w:br/>
+      </w:r>
+      <w:r>
+        <w:t>Ligt in Uw grote naam</w:t>
+      </w:r>
+      <w:r>
+        <w:br/>
+      </w:r>
+      <w:r>
+        <w:t>Jezus Overwinnaar</w:t>
       </w:r>
     </w:p>
     <w:p>
       <w:r>
-        <w:t>No, we will not let you go (let him go)</w:t>
+        <w:t>De duisternis licht op door U</w:t>
+      </w:r>
+      <w:r>
+        <w:br/>
+      </w:r>
+      <w:r>
+        <w:t>De duivel is door U verslagen</w:t>
+      </w:r>
+      <w:r>
+        <w:br/>
+      </w:r>
+      <w:r>
+        <w:t>Dood waar is je macht?</w:t>
+      </w:r>
+      <w:r>
+        <w:br/>
+      </w:r>
+      <w:r>
+        <w:t>Waar is je prikkel gebleven?</w:t>
+      </w:r>
+      <w:r>
+        <w:br/>
+      </w:r>
+      <w:r>
+        <w:t>Jezus leeft en ik zal leven!</w:t>
       </w:r>
     </w:p>
     <w:p>
       <w:r>
-        <w:t>بِسْمِ ٱللَّٰهِ</w:t>
+        <w:t>De schepping knielt in diepst ontzag</w:t>
+      </w:r>
+      <w:r>
+        <w:br/>
+      </w:r>
+      <w:r>
+        <w:t>De hemel juicht voor onze Koning</w:t>
+      </w:r>
+      <w:r>
+        <w:br/>
+      </w:r>
+      <w:r>
+        <w:t>En de machten van de hel</w:t>
+      </w:r>
+      <w:r>
+        <w:br/>
+      </w:r>
+      <w:r>
+        <w:t>Weten wie er regeert</w:t>
+      </w:r>
+      <w:r>
+        <w:br/>
+      </w:r>
+      <w:r>
+        <w:t>Naam boven alle namen, Hoogste Heer</w:t>
       </w:r>
     </w:p>
     <w:p>
       <w:r>
-        <w:t>We will not let you go (let him go)</w:t>
+        <w:t>Voor eeuwig is Uw heerschappij</w:t>
+      </w:r>
+      <w:r>
+        <w:br/>
+      </w:r>
+      <w:r>
+        <w:t>Uw troon staat onwankelbaar</w:t>
+      </w:r>
+      <w:r>
+        <w:br/>
+      </w:r>
+      <w:r>
+        <w:t>Ongeevenaarde kracht</w:t>
+      </w:r>
+      <w:r>
+        <w:br/>
+      </w:r>
+      <w:r>
+        <w:t>Ligt in Uw grote naam</w:t>
+      </w:r>
+      <w:r>
+        <w:br/>
+      </w:r>
+      <w:r>
+        <w:t>Jezus Overwinnaar</w:t>
       </w:r>
     </w:p>
     <w:p>
       <w:r>
-        <w:t>بِسْمِ ٱللَّٰهِ</w:t>
+        <w:t>Voor eeuwig is Uw heerschappij</w:t>
+      </w:r>
+      <w:r>
+        <w:br/>
+      </w:r>
+      <w:r>
+        <w:t>Uw troon staat onwankelbaar</w:t>
+      </w:r>
+      <w:r>
+        <w:br/>
+      </w:r>
+      <w:r>
+        <w:t>Ongeevenaarde kracht</w:t>
+      </w:r>
+      <w:r>
+        <w:br/>
+      </w:r>
+      <w:r>
+        <w:t>Ligt in Uw grote naam</w:t>
+      </w:r>
+      <w:r>
+        <w:br/>
+      </w:r>
+      <w:r>
+        <w:t>Jezus Overwinnaar</w:t>
       </w:r>
     </w:p>
     <w:p>
       <w:r>
-        <w:t>We will not let you go (let me go)</w:t>
+        <w:t>Mmm-mmm-mmm</w:t>
+      </w:r>
+      <w:r>
+        <w:br/>
+      </w:r>
+      <w:r>
+        <w:t>Naam boven alle namen</w:t>
+      </w:r>
+      <w:r>
+        <w:br/>
+      </w:r>
+      <w:r>
+        <w:t>Naam boven alle namen</w:t>
+      </w:r>
+      <w:r>
+        <w:br/>
+      </w:r>
+      <w:r>
+        <w:t>Naam boven alle namen</w:t>
+      </w:r>
+      <w:r>
+        <w:br/>
+      </w:r>
+      <w:r>
+        <w:t>Naam boven alle namen</w:t>
+      </w:r>
+      <w:r>
+        <w:br/>
+      </w:r>
+      <w:r>
+        <w:t>Naam boven alle namen (mmm-mmm-mmm)</w:t>
       </w:r>
     </w:p>
     <w:p>
       <w:r>
-        <w:t>Will not let you go (let me go)</w:t>
+        <w:t>Naam boven alle namen (namen)</w:t>
+      </w:r>
+      <w:r>
+        <w:br/>
+      </w:r>
+      <w:r>
+        <w:t>Naam boven alle namen (Jezus)</w:t>
+      </w:r>
+      <w:r>
+        <w:br/>
+      </w:r>
+      <w:r>
+        <w:t>Naam boven alle namen (Jezus)</w:t>
+      </w:r>
+      <w:r>
+        <w:br/>
+      </w:r>
+      <w:r>
+        <w:t>Naam boven alle namen</w:t>
+      </w:r>
+      <w:r>
+        <w:t>Naam boven alle namen</w:t>
+      </w:r>
+      <w:r>
+        <w:t>Naam boven alle namen</w:t>
       </w:r>
     </w:p>
     <w:p>
       <w:r>
-        <w:t>Never, never, never, never let me go</w:t>
+        <w:t>Voor eeuwig is Uw heerschappij</w:t>
+      </w:r>
+      <w:r>
+        <w:br/>
+      </w:r>
+      <w:r>
+        <w:t>Uw troon staat onwankelbaar</w:t>
+      </w:r>
+      <w:r>
+        <w:br/>
+      </w:r>
+      <w:r>
+        <w:t>Ongeevenaarde kracht</w:t>
+      </w:r>
+      <w:r>
+        <w:br/>
+      </w:r>
+      <w:r>
+        <w:t>Ligt in Uw grote naam</w:t>
+      </w:r>
+      <w:r>
+        <w:br/>
+      </w:r>
+      <w:r>
+        <w:t>Jezus Overwinnaar</w:t>
       </w:r>
     </w:p>
     <w:p>
       <w:r>
-        <w:t>No, no, no, no, no, no, no</w:t>
+        <w:t>Voor eeuwig is Uw heerschappij</w:t>
+      </w:r>
+      <w:r>
+        <w:br/>
+      </w:r>
+      <w:r>
+        <w:t>Uw troon staat onwankelbaar</w:t>
+      </w:r>
+      <w:r>
+        <w:br/>
+      </w:r>
+      <w:r>
+        <w:t>Ongeevenaarde kracht</w:t>
+      </w:r>
+      <w:r>
+        <w:br/>
+      </w:r>
+      <w:r>
+        <w:t>Ligt in Uw grote naam</w:t>
+      </w:r>
+      <w:r>
+        <w:br/>
+      </w:r>
+      <w:r>
+        <w:t>Jezus Overwinnaar</w:t>
       </w:r>
     </w:p>
     <w:p>
       <w:r>
-        <w:t>Oh, mamma mia, mamma mia</w:t>
+        <w:t>Ongeevenaarde kracht</w:t>
+      </w:r>
+      <w:r>
+        <w:br/>
+      </w:r>
+      <w:r>
+        <w:t>Ligt in Uw grote naam</w:t>
+      </w:r>
+      <w:r>
+        <w:br/>
+      </w:r>
+      <w:r>
+        <w:t>Jezus Overwinnaar</w:t>
+      </w:r>
+      <w:r>
+        <w:br/>
+      </w:r>
+      <w:r>
+        <w:t>U bent Jezus Overwinnaar</w:t>
+      </w:r>
+      <w:r>
+        <w:t>U bent Jezus Overwinnaar</w:t>
       </w:r>
     </w:p>
     <w:p>
       <w:r>
-        <w:t>Mamma mia, let me go</w:t>
+        <w:br w:type="page"/>
       </w:r>
     </w:p>
     <w:p>
-      <w:r>
-        <w:t>Beelzebub has a devil put aside for me, for me, for me</w:t>
+      <w:pPr>
+        <w:pStyle w:val="Heading1"/>
+      </w:pPr>
+      <w:r>
+        <w:t>The Time Has Come</w:t>
       </w:r>
     </w:p>
     <w:p>
       <w:r>
-        <w:t>So you think you can stone me and spit in my eye?</w:t>
+        <w:rPr>
+          <w:b/>
+        </w:rPr>
+        <w:t>Liedje</w:t>
       </w:r>
     </w:p>
     <w:p>
       <w:r>
-        <w:t>So you think you can love me and leave me to die?</w:t>
+        <w:t>The time has come</w:t>
+      </w:r>
+      <w:r>
+        <w:br/>
+      </w:r>
+      <w:r>
+        <w:t>The time has come for justice</w:t>
+      </w:r>
+      <w:r>
+        <w:br/>
+      </w:r>
+      <w:r>
+        <w:t>The time has come for peace</w:t>
+      </w:r>
+      <w:r>
+        <w:br/>
+      </w:r>
+      <w:r>
+        <w:t>The time has come for righteousness</w:t>
+      </w:r>
+      <w:r>
+        <w:br/>
+      </w:r>
+      <w:r>
+        <w:t>To shout it in the streets</w:t>
       </w:r>
     </w:p>
     <w:p>
       <w:r>
-        <w:t>Oh, baby, can't do this to me, baby</w:t>
+        <w:t>The time has come for mercy</w:t>
+      </w:r>
+      <w:r>
+        <w:br/>
+      </w:r>
+      <w:r>
+        <w:t>The time has come for grace</w:t>
+      </w:r>
+      <w:r>
+        <w:br/>
+      </w:r>
+      <w:r>
+        <w:t>The time has come for every man</w:t>
+      </w:r>
+      <w:r>
+        <w:br/>
+      </w:r>
+      <w:r>
+        <w:t>For healing and release</w:t>
       </w:r>
     </w:p>
     <w:p>
       <w:r>
-        <w:t>Just gotta get out, just gotta get right outta here</w:t>
+        <w:t>The time has come</w:t>
+      </w:r>
+      <w:r>
+        <w:br/>
+      </w:r>
+      <w:r>
+        <w:t>When justice will prevail</w:t>
+      </w:r>
+      <w:r>
+        <w:br/>
+      </w:r>
+      <w:r>
+        <w:t>The time has come</w:t>
+      </w:r>
+      <w:r>
+        <w:br/>
+      </w:r>
+      <w:r>
+        <w:t>His truth will never fail</w:t>
+      </w:r>
+      <w:r>
+        <w:br/>
+      </w:r>
+      <w:r>
+        <w:t>The kingdoms of this world will fall</w:t>
+      </w:r>
+      <w:r>
+        <w:br/>
+      </w:r>
+      <w:r>
+        <w:t>Every tower and every wall</w:t>
+      </w:r>
+      <w:r>
+        <w:br/>
+      </w:r>
+      <w:r>
+        <w:t>In the power of righteousness we stand</w:t>
       </w:r>
     </w:p>
     <w:p>
       <w:r>
-        <w:t>Ooh</w:t>
+        <w:t>The time has come</w:t>
+      </w:r>
+      <w:r>
+        <w:t>The time has come</w:t>
       </w:r>
     </w:p>
     <w:p>
       <w:r>
-        <w:t>Ooh, yeah, ooh, yeah</w:t>
+        <w:t>The time has come for healing</w:t>
+      </w:r>
+      <w:r>
+        <w:br/>
+      </w:r>
+      <w:r>
+        <w:t>To reach across this land</w:t>
+      </w:r>
+      <w:r>
+        <w:br/>
+      </w:r>
+      <w:r>
+        <w:t>Wounded spirits, broken hearts</w:t>
+      </w:r>
+      <w:r>
+        <w:br/>
+      </w:r>
+      <w:r>
+        <w:t>Shall hear and understand</w:t>
       </w:r>
     </w:p>
     <w:p>
       <w:r>
-        <w:t>Nothing really matters, anyone can see</w:t>
+        <w:t>The time has come for mercy</w:t>
+      </w:r>
+      <w:r>
+        <w:br/>
+      </w:r>
+      <w:r>
+        <w:t>The time has come for peace</w:t>
+      </w:r>
+      <w:r>
+        <w:br/>
+      </w:r>
+      <w:r>
+        <w:t>The time has come for freedom cries</w:t>
+      </w:r>
+      <w:r>
+        <w:br/>
+      </w:r>
+      <w:r>
+        <w:t>In grace we find release</w:t>
       </w:r>
     </w:p>
     <w:p>
       <w:r>
-        <w:t>Nothing really matters</w:t>
+        <w:t>The time has come</w:t>
+      </w:r>
+      <w:r>
+        <w:br/>
+      </w:r>
+      <w:r>
+        <w:t>When justice will prevail</w:t>
+      </w:r>
+      <w:r>
+        <w:br/>
+      </w:r>
+      <w:r>
+        <w:t>The time has come</w:t>
+      </w:r>
+      <w:r>
+        <w:br/>
+      </w:r>
+      <w:r>
+        <w:t>His truth will never fail</w:t>
+      </w:r>
+      <w:r>
+        <w:br/>
+      </w:r>
+      <w:r>
+        <w:t>The kingdoms of this world will fall</w:t>
+      </w:r>
+      <w:r>
+        <w:br/>
+      </w:r>
+      <w:r>
+        <w:t>Every tower and every wall</w:t>
+      </w:r>
+      <w:r>
+        <w:br/>
+      </w:r>
+      <w:r>
+        <w:t>In the power of righteousness we stand</w:t>
       </w:r>
     </w:p>
     <w:p>
       <w:r>
-        <w:t>Nothing really matters to me</w:t>
+        <w:t>The time has come</w:t>
+      </w:r>
+      <w:r>
+        <w:br/>
+      </w:r>
+      <w:r>
+        <w:t>When justice will prevail</w:t>
+      </w:r>
+      <w:r>
+        <w:br/>
+      </w:r>
+      <w:r>
+        <w:t>The time has come</w:t>
+      </w:r>
+      <w:r>
+        <w:br/>
+      </w:r>
+      <w:r>
+        <w:t>His truth will never fail</w:t>
+      </w:r>
+      <w:r>
+        <w:br/>
+      </w:r>
+      <w:r>
+        <w:t>The kingdoms of this world will fall</w:t>
+      </w:r>
+      <w:r>
+        <w:br/>
+      </w:r>
+      <w:r>
+        <w:t>Every tower and every wall</w:t>
+      </w:r>
+      <w:r>
+        <w:br/>
+      </w:r>
+      <w:r>
+        <w:t>In the power of righteousness we stand</w:t>
+      </w:r>
+    </w:p>
+    <w:p>
+      <w:r>
+        <w:t>The time has come (yeah)</w:t>
+      </w:r>
+      <w:r>
+        <w:br/>
+      </w:r>
+      <w:r>
+        <w:t>The time has come (the time has come)</w:t>
+      </w:r>
+      <w:r>
+        <w:br/>
+      </w:r>
+      <w:r>
+        <w:t>The time has come</w:t>
+      </w:r>
+      <w:r>
+        <w:t>The time has come</w:t>
       </w:r>
     </w:p>
     <w:sectPr>

</xml_diff>